<commit_message>
comparar y relacionar proporciones
</commit_message>
<xml_diff>
--- a/Datos para Correlacion Default/PASO A PASO PARA UN PROYECTO ESTADISTICOCFC.docx
+++ b/Datos para Correlacion Default/PASO A PASO PARA UN PROYECTO ESTADISTICOCFC.docx
@@ -14,16 +14,20 @@
       <w:r>
         <w:t xml:space="preserve">ya la hayas </w:t>
       </w:r>
-      <w:proofErr w:type="gramStart"/>
-      <w:r>
-        <w:t>pensando</w:t>
-      </w:r>
-      <w:proofErr w:type="gramEnd"/>
+      <w:r>
+        <w:t>pensado</w:t>
+      </w:r>
       <w:r>
         <w:t xml:space="preserve"> </w:t>
       </w:r>
       <w:r>
-        <w:t xml:space="preserve">y definido en el plan investigativo </w:t>
+        <w:t xml:space="preserve">y definido en el plan </w:t>
+      </w:r>
+      <w:r>
+        <w:t>investigativo,</w:t>
+      </w:r>
+      <w:r>
+        <w:t xml:space="preserve"> </w:t>
       </w:r>
       <w:r>
         <w:t>pero es buen</w:t>
@@ -466,6 +470,12 @@
                 <w:i/>
               </w:rPr>
             </w:pPr>
+            <w:r>
+              <w:rPr>
+                <w:i/>
+              </w:rPr>
+              <w:t>Queremos mejorar la tasa de aprobación o rechazo de clientes de créditos con la misma cantidad de analistas de créditos y no subcontratar o contratar mas analistas.</w:t>
+            </w:r>
           </w:p>
           <w:p>
             <w:pPr>
@@ -577,6 +587,252 @@
                 <w:i/>
               </w:rPr>
             </w:pPr>
+            <w:r>
+              <w:rPr>
+                <w:i/>
+              </w:rPr>
+              <w:t xml:space="preserve">Para lograr que podamos lograr mayor eficiencia en el proceso de aprobación, es decir, aprobar o rechazar muchos mas créditos con la misma cantidad de analistas de créditos creemos que necesitamos buscar si existen grupos de variables y valores dentro de esas variables que puedan discriminar con alto nivel de confianza que clientes se pueden pasar como aprobados o negados sin que el analista tenga que invertir tiempo en ellos.  </w:t>
+            </w:r>
+          </w:p>
+          <w:p>
+            <w:pPr>
+              <w:rPr>
+                <w:i/>
+              </w:rPr>
+            </w:pPr>
+          </w:p>
+          <w:p>
+            <w:pPr>
+              <w:rPr>
+                <w:i/>
+              </w:rPr>
+            </w:pPr>
+            <w:r>
+              <w:rPr>
+                <w:i/>
+              </w:rPr>
+              <w:t>Para lo anterior tenemos una serie de datos observados con los valores de ciertas variables al momento de la aprobación y luego de la aprobación hemos revisado cada crédito aprobado para ver como se comportaron en los siguientes 18 meses a nivel de su morosidad.   Si en esos primeros 18 meses el cliente hizo al menos dos veces morosidades entre 1-</w:t>
+            </w:r>
+            <w:proofErr w:type="gramStart"/>
+            <w:r>
+              <w:rPr>
+                <w:i/>
+              </w:rPr>
+              <w:t>30 ,</w:t>
+            </w:r>
+            <w:proofErr w:type="gramEnd"/>
+            <w:r>
+              <w:rPr>
+                <w:i/>
+              </w:rPr>
+              <w:t xml:space="preserve"> si es </w:t>
+            </w:r>
+            <w:proofErr w:type="spellStart"/>
+            <w:r>
+              <w:rPr>
+                <w:i/>
+              </w:rPr>
+              <w:t>asi</w:t>
+            </w:r>
+            <w:proofErr w:type="spellEnd"/>
+            <w:r>
+              <w:rPr>
+                <w:i/>
+              </w:rPr>
+              <w:t xml:space="preserve"> se marca como préstamo con evento de mora y se le coloca un 1 y si no se le coloca un 0, es decir, clientes que nunca hicieron mas de una vez 1-30 </w:t>
+            </w:r>
+            <w:proofErr w:type="spellStart"/>
+            <w:r>
+              <w:rPr>
+                <w:i/>
+              </w:rPr>
+              <w:t>dias</w:t>
+            </w:r>
+            <w:proofErr w:type="spellEnd"/>
+            <w:r>
+              <w:rPr>
+                <w:i/>
+              </w:rPr>
+              <w:t xml:space="preserve"> mora.    </w:t>
+            </w:r>
+          </w:p>
+          <w:p>
+            <w:pPr>
+              <w:rPr>
+                <w:i/>
+              </w:rPr>
+            </w:pPr>
+          </w:p>
+          <w:p>
+            <w:pPr>
+              <w:rPr>
+                <w:i/>
+              </w:rPr>
+            </w:pPr>
+            <w:r>
+              <w:rPr>
+                <w:i/>
+              </w:rPr>
+              <w:t xml:space="preserve">La esperanza del estudio es que si logramos ubicar </w:t>
+            </w:r>
+            <w:proofErr w:type="gramStart"/>
+            <w:r>
+              <w:rPr>
+                <w:i/>
+              </w:rPr>
+              <w:t>ciertas valores</w:t>
+            </w:r>
+            <w:proofErr w:type="gramEnd"/>
+            <w:r>
+              <w:rPr>
+                <w:i/>
+              </w:rPr>
+              <w:t xml:space="preserve"> dentro de las variables de aquellos clientes que se comportaron muy bien de pronto podemos automatizar el proceso de aprobación si el cliente cae dentro de esos posibles rangos encontrados.     </w:t>
+            </w:r>
+          </w:p>
+          <w:p>
+            <w:pPr>
+              <w:rPr>
+                <w:i/>
+              </w:rPr>
+            </w:pPr>
+          </w:p>
+          <w:p>
+            <w:pPr>
+              <w:rPr>
+                <w:i/>
+              </w:rPr>
+            </w:pPr>
+          </w:p>
+          <w:p>
+            <w:pPr>
+              <w:rPr>
+                <w:i/>
+              </w:rPr>
+            </w:pPr>
+            <w:r>
+              <w:rPr>
+                <w:i/>
+              </w:rPr>
+              <w:t>Dudas:</w:t>
+            </w:r>
+          </w:p>
+          <w:p>
+            <w:pPr>
+              <w:rPr>
+                <w:i/>
+              </w:rPr>
+            </w:pPr>
+            <w:r>
+              <w:rPr>
+                <w:i/>
+              </w:rPr>
+              <w:t xml:space="preserve">Como saber si tengo una cantidad de clientes lo </w:t>
+            </w:r>
+            <w:proofErr w:type="spellStart"/>
+            <w:r>
+              <w:rPr>
+                <w:i/>
+              </w:rPr>
+              <w:t>sufiencientemente</w:t>
+            </w:r>
+            <w:proofErr w:type="spellEnd"/>
+            <w:r>
+              <w:rPr>
+                <w:i/>
+              </w:rPr>
+              <w:t xml:space="preserve"> aceptables para saber si en efecto se puede lograr aprobar el modelo estadístico. Me explico, como saber si de toda la población hay suficientes clientes que con los que se pueden discriminar aquellos que si puedo aprobar y aquellos que no.</w:t>
+            </w:r>
+          </w:p>
+          <w:p>
+            <w:pPr>
+              <w:rPr>
+                <w:i/>
+              </w:rPr>
+            </w:pPr>
+          </w:p>
+          <w:p>
+            <w:pPr>
+              <w:rPr>
+                <w:i/>
+              </w:rPr>
+            </w:pPr>
+            <w:r>
+              <w:rPr>
+                <w:i/>
+              </w:rPr>
+              <w:t xml:space="preserve">Digamos si tengo 300 mil datos de prestamos aprobados y todos salen con 1 (es </w:t>
+            </w:r>
+            <w:proofErr w:type="gramStart"/>
+            <w:r>
+              <w:rPr>
+                <w:i/>
+              </w:rPr>
+              <w:t>decir )</w:t>
+            </w:r>
+            <w:proofErr w:type="gramEnd"/>
+            <w:r>
+              <w:rPr>
+                <w:i/>
+              </w:rPr>
+              <w:t xml:space="preserve"> con evento, quiere decir que no existen realmente datos que puedan predecir?  O si solo tengo un 10% de clientes de esos 300</w:t>
+            </w:r>
+            <w:proofErr w:type="gramStart"/>
+            <w:r>
+              <w:rPr>
+                <w:i/>
+              </w:rPr>
+              <w:t>mil  que</w:t>
+            </w:r>
+            <w:proofErr w:type="gramEnd"/>
+            <w:r>
+              <w:rPr>
+                <w:i/>
+              </w:rPr>
+              <w:t xml:space="preserve"> no hicieron evento, es decir, nunca me hicieron el evento de default (mora de 1-30 mas de dos veces en 18 meses), es suficiente ¿? </w:t>
+            </w:r>
+            <w:proofErr w:type="gramStart"/>
+            <w:r>
+              <w:rPr>
+                <w:i/>
+              </w:rPr>
+              <w:t>O en este caso esta desproporcionada los clientes que hicieron eventos de lo que no???</w:t>
+            </w:r>
+            <w:proofErr w:type="gramEnd"/>
+            <w:r>
+              <w:rPr>
+                <w:i/>
+              </w:rPr>
+              <w:t xml:space="preserve">   Como determinar que cantidades de clientes con eventos y sin eventos debo tener para iniciar mi estudio y en que proporciones para que este esfuerzo valga la pena.</w:t>
+            </w:r>
+          </w:p>
+          <w:p>
+            <w:pPr>
+              <w:rPr>
+                <w:i/>
+              </w:rPr>
+            </w:pPr>
+          </w:p>
+          <w:p>
+            <w:pPr>
+              <w:rPr>
+                <w:i/>
+              </w:rPr>
+            </w:pPr>
+          </w:p>
+          <w:p>
+            <w:pPr>
+              <w:rPr>
+                <w:i/>
+              </w:rPr>
+            </w:pPr>
+          </w:p>
+          <w:p>
+            <w:pPr>
+              <w:rPr>
+                <w:i/>
+              </w:rPr>
+            </w:pPr>
           </w:p>
           <w:p>
             <w:pPr>
@@ -789,6 +1045,7 @@
         <w:rPr>
           <w:rStyle w:val="Heading2Char"/>
         </w:rPr>
+        <w:lastRenderedPageBreak/>
         <w:t>Puntúa la motivación</w:t>
       </w:r>
       <w:r>
@@ -832,7 +1089,19 @@
               <w:rPr>
                 <w:i/>
               </w:rPr>
-              <w:t>:   _____________________</w:t>
+              <w:t>:   __________</w:t>
+            </w:r>
+            <w:r>
+              <w:rPr>
+                <w:i/>
+              </w:rPr>
+              <w:t>10/10</w:t>
+            </w:r>
+            <w:r>
+              <w:rPr>
+                <w:i/>
+              </w:rPr>
+              <w:t>___________</w:t>
             </w:r>
           </w:p>
           <w:p>
@@ -879,7 +1148,75 @@
               <w:rPr>
                 <w:i/>
               </w:rPr>
-              <w:t>__________________________________________________________________________________________________________________________________________________________________________________________________________________________________________________________________</w:t>
+              <w:t>_____</w:t>
+            </w:r>
+            <w:r>
+              <w:rPr>
+                <w:i/>
+              </w:rPr>
+              <w:t xml:space="preserve">Es proceso de aprobación de crédito es. El corazón de nuestro de negocio. Si logramos predecir con un buen nivel de certeza clientes muy buenos que no requieren la intervención de un analista logramos por </w:t>
+            </w:r>
+            <w:proofErr w:type="gramStart"/>
+            <w:r>
+              <w:rPr>
+                <w:i/>
+              </w:rPr>
+              <w:t>una lado</w:t>
+            </w:r>
+            <w:proofErr w:type="gramEnd"/>
+            <w:r>
+              <w:rPr>
+                <w:i/>
+              </w:rPr>
+              <w:t xml:space="preserve"> mejorar la calidad de nuestra cartera y por otro lado aprovechar al máximo el recurso humano ya que solo se enfocaría en clientes </w:t>
+            </w:r>
+            <w:proofErr w:type="spellStart"/>
+            <w:r>
+              <w:rPr>
+                <w:i/>
+              </w:rPr>
+              <w:t>uq</w:t>
+            </w:r>
+            <w:proofErr w:type="spellEnd"/>
+            <w:r>
+              <w:rPr>
+                <w:i/>
+              </w:rPr>
+              <w:t xml:space="preserve"> queden en esa zona gris que el modelo no logra ni aprobar ni rechazar. </w:t>
+            </w:r>
+          </w:p>
+          <w:p>
+            <w:pPr>
+              <w:rPr>
+                <w:i/>
+              </w:rPr>
+            </w:pPr>
+          </w:p>
+          <w:p>
+            <w:pPr>
+              <w:rPr>
+                <w:i/>
+              </w:rPr>
+            </w:pPr>
+            <w:r>
+              <w:rPr>
+                <w:i/>
+              </w:rPr>
+              <w:t xml:space="preserve">Por lo </w:t>
+            </w:r>
+            <w:proofErr w:type="gramStart"/>
+            <w:r>
+              <w:rPr>
+                <w:i/>
+              </w:rPr>
+              <w:t>tanto</w:t>
+            </w:r>
+            <w:proofErr w:type="gramEnd"/>
+            <w:r>
+              <w:rPr>
+                <w:i/>
+              </w:rPr>
+              <w:t xml:space="preserve"> este es proyecto que aporta directamente a nuestro negocio.</w:t>
             </w:r>
           </w:p>
           <w:p>
@@ -919,8 +1256,21 @@
               <w:rPr>
                 <w:i/>
               </w:rPr>
-              <w:t>__________________________________________________________________________________________________________________________________________________________________________________________________________________________________________________________________</w:t>
-            </w:r>
+              <w:t>___</w:t>
+            </w:r>
+            <w:r>
+              <w:rPr>
+                <w:i/>
+              </w:rPr>
+              <w:t>En realidad creo que este proyecto tiene la puntuación correcta y no necesito modificar la puntuación.</w:t>
+            </w:r>
+          </w:p>
+          <w:p>
+            <w:pPr>
+              <w:rPr>
+                <w:i/>
+              </w:rPr>
+            </w:pPr>
           </w:p>
           <w:p>
             <w:pPr>
@@ -1001,7 +1351,19 @@
               <w:rPr>
                 <w:i/>
               </w:rPr>
-              <w:t>:   _____________________</w:t>
+              <w:t>:   _____________</w:t>
+            </w:r>
+            <w:r>
+              <w:rPr>
+                <w:i/>
+              </w:rPr>
+              <w:t>10/10</w:t>
+            </w:r>
+            <w:r>
+              <w:rPr>
+                <w:i/>
+              </w:rPr>
+              <w:t>________</w:t>
             </w:r>
           </w:p>
           <w:p>
@@ -1041,7 +1403,21 @@
               <w:rPr>
                 <w:i/>
               </w:rPr>
-              <w:t>__________________________________________________________________________________________________________________________________________________________________________________________________________________________________________________________________</w:t>
+              <w:t xml:space="preserve">Esta es </w:t>
+            </w:r>
+            <w:proofErr w:type="gramStart"/>
+            <w:r>
+              <w:rPr>
+                <w:i/>
+              </w:rPr>
+              <w:t>una</w:t>
+            </w:r>
+            <w:proofErr w:type="gramEnd"/>
+            <w:r>
+              <w:rPr>
+                <w:i/>
+              </w:rPr>
+              <w:t xml:space="preserve"> de los aportes mas importantes que podemos dar desde riesgo al banco. Ya que como se indico en el punto anterior aporta directamente al proceso de generación y crecimiento del banco</w:t>
             </w:r>
           </w:p>
           <w:p>
@@ -1088,7 +1464,27 @@
               <w:rPr>
                 <w:i/>
               </w:rPr>
-              <w:t>__________________________________________________________________________________________________________________________________________________________________________________________________________________________________________________________________</w:t>
+              <w:t>___</w:t>
+            </w:r>
+            <w:r>
+              <w:rPr>
+                <w:i/>
+              </w:rPr>
+              <w:t xml:space="preserve">No encuentro en este </w:t>
+            </w:r>
+            <w:proofErr w:type="spellStart"/>
+            <w:r>
+              <w:rPr>
+                <w:i/>
+              </w:rPr>
+              <w:t>moento</w:t>
+            </w:r>
+            <w:proofErr w:type="spellEnd"/>
+            <w:r>
+              <w:rPr>
+                <w:i/>
+              </w:rPr>
+              <w:t>/</w:t>
             </w:r>
           </w:p>
           <w:p>
@@ -1104,10 +1500,25 @@
     </w:tbl>
     <w:p/>
     <w:p>
-      <w:r>
+      <w:pPr>
         <w:rPr>
           <w:rStyle w:val="Heading2Char"/>
         </w:rPr>
+      </w:pPr>
+    </w:p>
+    <w:p>
+      <w:pPr>
+        <w:rPr>
+          <w:rStyle w:val="Heading2Char"/>
+        </w:rPr>
+      </w:pPr>
+    </w:p>
+    <w:p>
+      <w:r>
+        <w:rPr>
+          <w:rStyle w:val="Heading2Char"/>
+        </w:rPr>
+        <w:lastRenderedPageBreak/>
         <w:t>Puntúa la viabilidad/dificultad</w:t>
       </w:r>
       <w:r>
@@ -1158,7 +1569,19 @@
               <w:rPr>
                 <w:i/>
               </w:rPr>
-              <w:t>:  _____________________</w:t>
+              <w:t>:  ________</w:t>
+            </w:r>
+            <w:r>
+              <w:rPr>
+                <w:i/>
+              </w:rPr>
+              <w:t>Viabilidad 10/10 Dificultad 10/10</w:t>
+            </w:r>
+            <w:r>
+              <w:rPr>
+                <w:i/>
+              </w:rPr>
+              <w:t>_____________</w:t>
             </w:r>
           </w:p>
           <w:p>
@@ -1205,7 +1628,53 @@
               <w:rPr>
                 <w:i/>
               </w:rPr>
-              <w:t>__________________________________________________________________________________________________________________________________________________________________________________________________________________________________________________________________</w:t>
+              <w:t>________</w:t>
+            </w:r>
+            <w:r>
+              <w:rPr>
+                <w:i/>
+              </w:rPr>
+              <w:t xml:space="preserve">Es totalmente viable pues </w:t>
+            </w:r>
+            <w:proofErr w:type="spellStart"/>
+            <w:r>
+              <w:rPr>
+                <w:i/>
+              </w:rPr>
+              <w:t>pues</w:t>
+            </w:r>
+            <w:proofErr w:type="spellEnd"/>
+            <w:r>
+              <w:rPr>
+                <w:i/>
+              </w:rPr>
+              <w:t xml:space="preserve"> contamos con la data.  La dificultad es estar seguros que hemos segmentado bien la data, que no estamos </w:t>
+            </w:r>
+            <w:proofErr w:type="gramStart"/>
+            <w:r>
+              <w:rPr>
+                <w:i/>
+              </w:rPr>
+              <w:t xml:space="preserve">sesgando </w:t>
+            </w:r>
+            <w:r>
+              <w:rPr>
+                <w:i/>
+              </w:rPr>
+              <w:t>,</w:t>
+            </w:r>
+            <w:proofErr w:type="gramEnd"/>
+            <w:r>
+              <w:rPr>
+                <w:i/>
+              </w:rPr>
+              <w:t xml:space="preserve"> es decir partir de test estadísticos que nos digan que partimos de una data bien equilibrada, repartida, representativa y que cumple con los valores de los test estadísticos correctos. </w:t>
+            </w:r>
+            <w:r>
+              <w:rPr>
+                <w:i/>
+              </w:rPr>
+              <w:t>__________________________________________________________________________________________________________________________________________________________________________________________________________________________________________________________</w:t>
             </w:r>
           </w:p>
           <w:p>
@@ -1445,6 +1914,7 @@
     </w:p>
     <w:p>
       <w:r>
+        <w:lastRenderedPageBreak/>
         <w:br w:type="page"/>
       </w:r>
     </w:p>
@@ -1520,6 +1990,40 @@
               <w:t>¿Qué problema resuelves con tu investigación?</w:t>
             </w:r>
           </w:p>
+          <w:p>
+            <w:pPr>
+              <w:rPr>
+                <w:i/>
+              </w:rPr>
+            </w:pPr>
+          </w:p>
+          <w:p>
+            <w:pPr>
+              <w:rPr>
+                <w:i/>
+              </w:rPr>
+            </w:pPr>
+            <w:r>
+              <w:rPr>
+                <w:i/>
+              </w:rPr>
+              <w:t xml:space="preserve">Por un lado, determinar si existen variables dentro de las que se capturan al momento de la </w:t>
+            </w:r>
+            <w:proofErr w:type="spellStart"/>
+            <w:r>
+              <w:rPr>
+                <w:i/>
+              </w:rPr>
+              <w:t>originación</w:t>
+            </w:r>
+            <w:proofErr w:type="spellEnd"/>
+            <w:r>
+              <w:rPr>
+                <w:i/>
+              </w:rPr>
+              <w:t xml:space="preserve"> de un crédito que puedan predecir con un alto nivel de confianza si el cliente se puede aprobar sin que un analista de crédito intervenga. Garantizando, tanto la calidad crediticia del cliente y por tanto un buen comportamiento de pago, al menos, los primeros 18 meses y por otro aprobar más créditos con la misma cantidad de analistas, incluso menor, lo que redunda en eficiencias y crecimiento del negocio.</w:t>
+            </w:r>
+          </w:p>
           <w:p/>
           <w:p/>
           <w:p/>
@@ -1582,6 +2086,9 @@
       </w:r>
     </w:p>
     <w:p/>
+    <w:p/>
+    <w:p/>
+    <w:p/>
     <w:p>
       <w:pPr>
         <w:rPr>
@@ -1592,6 +2099,7 @@
         <w:rPr>
           <w:sz w:val="32"/>
         </w:rPr>
+        <w:lastRenderedPageBreak/>
         <w:t>Con mi proyecto ayudo a [PERSONAS</w:t>
       </w:r>
       <w:r>
@@ -1726,7 +2234,6 @@
         </w:numPr>
       </w:pPr>
       <w:r>
-        <w:lastRenderedPageBreak/>
         <w:t xml:space="preserve">PROBLEMA / </w:t>
       </w:r>
       <w:r>
@@ -1822,13 +2329,27 @@
               <w:rPr>
                 <w:i/>
               </w:rPr>
-              <w:t xml:space="preserve">PERSONAS / TEMÁTICA = </w:t>
-            </w:r>
-            <w:r>
-              <w:rPr>
-                <w:i/>
-              </w:rPr>
-              <w:t>___________________________________________________________</w:t>
+              <w:t xml:space="preserve">PERSONAS / TEMÁTICA </w:t>
+            </w:r>
+            <w:r>
+              <w:rPr>
+                <w:i/>
+              </w:rPr>
+              <w:t xml:space="preserve">= Gerencia General / </w:t>
+            </w:r>
+            <w:proofErr w:type="gramStart"/>
+            <w:r>
+              <w:rPr>
+                <w:i/>
+              </w:rPr>
+              <w:t>Analistas  de</w:t>
+            </w:r>
+            <w:proofErr w:type="gramEnd"/>
+            <w:r>
+              <w:rPr>
+                <w:i/>
+              </w:rPr>
+              <w:t xml:space="preserve"> Créditos</w:t>
             </w:r>
           </w:p>
           <w:p>
@@ -1860,7 +2381,21 @@
               <w:rPr>
                 <w:i/>
               </w:rPr>
-              <w:t>____________________________________________________________________________________________________________________________________________________________________________</w:t>
+              <w:t xml:space="preserve">Aprobar con un alto nivel de confianza créditos de clientes que cumplan con ciertas </w:t>
+            </w:r>
+            <w:proofErr w:type="gramStart"/>
+            <w:r>
+              <w:rPr>
+                <w:i/>
+              </w:rPr>
+              <w:t>características  que</w:t>
+            </w:r>
+            <w:proofErr w:type="gramEnd"/>
+            <w:r>
+              <w:rPr>
+                <w:i/>
+              </w:rPr>
+              <w:t xml:space="preserve"> nos garanticen que al menos en los primeros 18 meses serán clientes buenos, es decir, que no hacen default.</w:t>
             </w:r>
           </w:p>
           <w:p>
@@ -1888,11 +2423,38 @@
               </w:rPr>
               <w:t xml:space="preserve">META / BENEFICIO = </w:t>
             </w:r>
-            <w:r>
-              <w:rPr>
-                <w:i/>
-              </w:rPr>
-              <w:t>________________________________________________________________</w:t>
+          </w:p>
+          <w:p>
+            <w:pPr>
+              <w:rPr>
+                <w:i/>
+              </w:rPr>
+            </w:pPr>
+            <w:r>
+              <w:rPr>
+                <w:i/>
+              </w:rPr>
+              <w:t xml:space="preserve">Mucha mas eficiencia en el proceso venta aprobación, con la misma cantidad de analistas incluso menos y mucha mas calidad de los créditos aprobados lo que se traduce en menos provisiones por morosidad y perdidas por prestamos </w:t>
+            </w:r>
+            <w:proofErr w:type="gramStart"/>
+            <w:r>
+              <w:rPr>
+                <w:i/>
+              </w:rPr>
+              <w:t>malos.</w:t>
+            </w:r>
+            <w:r>
+              <w:rPr>
+                <w:i/>
+              </w:rPr>
+              <w:t>_</w:t>
+            </w:r>
+            <w:proofErr w:type="gramEnd"/>
+            <w:r>
+              <w:rPr>
+                <w:i/>
+              </w:rPr>
+              <w:t>______________________________________________________________</w:t>
             </w:r>
           </w:p>
           <w:p>
@@ -1987,7 +2549,78 @@
               <w:rPr>
                 <w:i/>
               </w:rPr>
-              <w:t>________________________________________________________________________________________________________________________________________________________________________________________________________________________________________________________________________________________________________________________________________________________</w:t>
+              <w:t>__</w:t>
+            </w:r>
+            <w:r>
+              <w:rPr>
+                <w:i/>
+              </w:rPr>
+              <w:t xml:space="preserve">Con este proyecto ayudamos a al banco (Accionistas, Gerencia General, </w:t>
+            </w:r>
+            <w:r>
+              <w:rPr>
+                <w:i/>
+              </w:rPr>
+              <w:t>Créditos</w:t>
+            </w:r>
+            <w:r>
+              <w:rPr>
+                <w:i/>
+              </w:rPr>
+              <w:t xml:space="preserve"> y a toda la empresa) a mejorar la eficiencia en el proceso de </w:t>
+            </w:r>
+            <w:r>
+              <w:rPr>
+                <w:i/>
+              </w:rPr>
+              <w:t>aprobación</w:t>
+            </w:r>
+            <w:r>
+              <w:rPr>
+                <w:i/>
+              </w:rPr>
+              <w:t xml:space="preserve"> de </w:t>
+            </w:r>
+            <w:proofErr w:type="gramStart"/>
+            <w:r>
+              <w:rPr>
+                <w:i/>
+              </w:rPr>
+              <w:t>créditos ,</w:t>
+            </w:r>
+            <w:proofErr w:type="gramEnd"/>
+            <w:r>
+              <w:rPr>
+                <w:i/>
+              </w:rPr>
+              <w:t xml:space="preserve"> logrando por un lado, mayor crecimiento de nuestra cartera ( lo que se traduce en ingresos) y al mismo tiempo con muy buena calidad de prestamos reduciendo la morosidad, por tanto menos proceso administrativo de cobranza </w:t>
+            </w:r>
+            <w:proofErr w:type="spellStart"/>
+            <w:r>
+              <w:rPr>
+                <w:i/>
+              </w:rPr>
+              <w:t>asi</w:t>
+            </w:r>
+            <w:proofErr w:type="spellEnd"/>
+            <w:r>
+              <w:rPr>
+                <w:i/>
+              </w:rPr>
+              <w:t xml:space="preserve"> como también reduciendo los gastos por reservas de prestamos malos y perdidas económicas.</w:t>
+            </w:r>
+          </w:p>
+          <w:p>
+            <w:pPr>
+              <w:rPr>
+                <w:i/>
+              </w:rPr>
+            </w:pPr>
+            <w:r>
+              <w:rPr>
+                <w:i/>
+              </w:rPr>
+              <w:t>______________________________________________________________________________________________________________________________________________________________________________________________________________________________________________________________________________________________________________________________________________________</w:t>
             </w:r>
           </w:p>
           <w:p>

</xml_diff>